<commit_message>
Lagt til nye oppgaver
</commit_message>
<xml_diff>
--- a/Programmeringsoppgaver IMC.docx
+++ b/Programmeringsoppgaver IMC.docx
@@ -129,15 +129,7 @@
         <w:t>La brukeren endre på bakgrunnsfargen på hele nettsiden.</w:t>
       </w:r>
       <w:r>
-        <w:t xml:space="preserve"> Hint: Her trenger du et input-felt av typen «</w:t>
-      </w:r>
-      <w:proofErr w:type="spellStart"/>
-      <w:r>
-        <w:t>color</w:t>
-      </w:r>
-      <w:proofErr w:type="spellEnd"/>
-      <w:r>
-        <w:t>».</w:t>
+        <w:t xml:space="preserve"> Hint: Her trenger du et input-felt av typen «color».</w:t>
       </w:r>
     </w:p>
     <w:p>
@@ -164,21 +156,7 @@
         <w:rPr>
           <w:lang w:val="nn-NO"/>
         </w:rPr>
-        <w:t xml:space="preserve">Bruk «transition» i CSS for å la </w:t>
-      </w:r>
-      <w:proofErr w:type="spellStart"/>
-      <w:r>
-        <w:rPr>
-          <w:lang w:val="nn-NO"/>
-        </w:rPr>
-        <w:t>endringen</w:t>
-      </w:r>
-      <w:proofErr w:type="spellEnd"/>
-      <w:r>
-        <w:rPr>
-          <w:lang w:val="nn-NO"/>
-        </w:rPr>
-        <w:t xml:space="preserve"> av bakgrunnsfargen bli en gradvis overgang.</w:t>
+        <w:t>Bruk «transition» i CSS for å la endringen av bakgrunnsfargen bli en gradvis overgang.</w:t>
       </w:r>
     </w:p>
     <w:p>
@@ -322,21 +300,18 @@
     </w:p>
     <w:p>
       <w:r>
-        <w:t xml:space="preserve">Brukt </w:t>
-      </w:r>
-      <w:proofErr w:type="spellStart"/>
-      <w:r>
-        <w:t>Math.random</w:t>
-      </w:r>
-      <w:proofErr w:type="spellEnd"/>
-      <w:r>
-        <w:t xml:space="preserve"> for å lage</w:t>
+        <w:t>Brukt Math.random for å lage</w:t>
       </w:r>
       <w:r>
         <w:t xml:space="preserve"> et tilfeldig tall i stedet for at du bestemmer det selv i programmet ditt.</w:t>
       </w:r>
     </w:p>
     <w:p>
+      <w:pPr>
+        <w:rPr>
+          <w:rStyle w:val="Hyperkobling"/>
+        </w:rPr>
+      </w:pPr>
       <w:r>
         <w:rPr>
           <w:b/>
@@ -348,22 +323,94 @@
         <w:t xml:space="preserve">: </w:t>
       </w:r>
       <w:hyperlink r:id="rId8" w:history="1">
-        <w:proofErr w:type="spellStart"/>
         <w:r>
           <w:rPr>
             <w:rStyle w:val="Hyperkobling"/>
           </w:rPr>
           <w:t>Github</w:t>
         </w:r>
-        <w:proofErr w:type="spellEnd"/>
       </w:hyperlink>
     </w:p>
     <w:p>
       <w:pPr>
         <w:pStyle w:val="Overskrift1"/>
-      </w:pPr>
-      <w:r>
-        <w:t xml:space="preserve">Oppgave 4: </w:t>
+        <w:rPr>
+          <w:rStyle w:val="Hyperkobling"/>
+          <w:u w:val="none"/>
+        </w:rPr>
+      </w:pPr>
+      <w:r>
+        <w:rPr>
+          <w:rStyle w:val="Hyperkobling"/>
+          <w:u w:val="none"/>
+        </w:rPr>
+        <w:t xml:space="preserve">Oppgave </w:t>
+      </w:r>
+      <w:r>
+        <w:rPr>
+          <w:rStyle w:val="Hyperkobling"/>
+          <w:u w:val="none"/>
+        </w:rPr>
+        <w:t>4</w:t>
+      </w:r>
+      <w:r>
+        <w:rPr>
+          <w:rStyle w:val="Hyperkobling"/>
+          <w:u w:val="none"/>
+        </w:rPr>
+        <w:t xml:space="preserve">: </w:t>
+      </w:r>
+      <w:r>
+        <w:rPr>
+          <w:rStyle w:val="Hyperkobling"/>
+          <w:u w:val="none"/>
+        </w:rPr>
+        <w:t>«</w:t>
+      </w:r>
+      <w:r>
+        <w:rPr>
+          <w:rStyle w:val="Hyperkobling"/>
+          <w:u w:val="none"/>
+        </w:rPr>
+        <w:t>Magic 8-ball</w:t>
+      </w:r>
+      <w:r>
+        <w:rPr>
+          <w:rStyle w:val="Hyperkobling"/>
+          <w:u w:val="none"/>
+        </w:rPr>
+        <w:t>»</w:t>
+      </w:r>
+    </w:p>
+    <w:p>
+      <w:r>
+        <w:t>En «Magic 8-ball» er en kule som svarer på typiske ja/nei-spørsmål, med svar som «Ja, garantert», «Ikke regn med det» og «Spør senere». Det vil si at vi for eksempel kan stille spørsmålet: «Vinner jeg i lotto til helgen?» og få svaret «Tviler på det». Lag din egen tekstbaserte «Magic 8-ball» som gir et tilfeldig svar.</w:t>
+      </w:r>
+    </w:p>
+    <w:p>
+      <w:r>
+        <w:rPr>
+          <w:b/>
+          <w:bCs/>
+        </w:rPr>
+        <w:t>Løsningsforslag</w:t>
+      </w:r>
+      <w:r>
+        <w:t>: Kommer</w:t>
+      </w:r>
+    </w:p>
+    <w:p>
+      <w:pPr>
+        <w:pStyle w:val="Overskrift1"/>
+      </w:pPr>
+      <w:r>
+        <w:t xml:space="preserve">Oppgave </w:t>
+      </w:r>
+      <w:r>
+        <w:t>5</w:t>
+      </w:r>
+      <w:r>
+        <w:t xml:space="preserve">: </w:t>
       </w:r>
       <w:r>
         <w:t xml:space="preserve">Terningkast: </w:t>
@@ -377,20 +424,30 @@
     </w:p>
     <w:p>
       <w:r>
-        <w:t xml:space="preserve">Lag et program som simulerer 10 stk. terningkast. Bruk en løkke og </w:t>
-      </w:r>
-      <w:proofErr w:type="spellStart"/>
-      <w:r>
-        <w:t>Math.random</w:t>
-      </w:r>
-      <w:proofErr w:type="spellEnd"/>
-      <w:r>
-        <w:t xml:space="preserve"> for å løse denne oppgaven. Sitter du fast? Spør om hjelp, og/eller søk!</w:t>
+        <w:rPr>
+          <w:lang w:val="nn-NO"/>
+        </w:rPr>
+        <w:t xml:space="preserve">Lag et program som simulerer 10 stk. terningkast. </w:t>
+      </w:r>
+      <w:r>
+        <w:t>Bruk en løkke og Math.random for å løse denne oppgaven. Sitter du fast? Spør om hjelp, og/eller søk!</w:t>
       </w:r>
     </w:p>
     <w:p>
       <w:r>
         <w:t>Utvidelse: La brukeren få bestemme hvor mange kast (og kanskje hvor mange «øyner» på terningen).</w:t>
+      </w:r>
+    </w:p>
+    <w:p>
+      <w:r>
+        <w:rPr>
+          <w:b/>
+          <w:bCs/>
+        </w:rPr>
+        <w:t>Løsningsforslag</w:t>
+      </w:r>
+      <w:r>
+        <w:t>: Kommer</w:t>
       </w:r>
     </w:p>
     <w:p>
@@ -1115,6 +1172,7 @@
   <w:style w:type="paragraph" w:default="1" w:styleId="Normal">
     <w:name w:val="Normal"/>
     <w:qFormat/>
+    <w:rsid w:val="00C46044"/>
   </w:style>
   <w:style w:type="paragraph" w:styleId="Overskrift1">
     <w:name w:val="heading 1"/>

</xml_diff>

<commit_message>
Lagt til ny oppgave
</commit_message>
<xml_diff>
--- a/Programmeringsoppgaver IMC.docx
+++ b/Programmeringsoppgaver IMC.docx
@@ -424,9 +424,6 @@
     </w:p>
     <w:p>
       <w:r>
-        <w:rPr>
-          <w:lang w:val="nn-NO"/>
-        </w:rPr>
         <w:t xml:space="preserve">Lag et program som simulerer 10 stk. terningkast. </w:t>
       </w:r>
       <w:r>
@@ -448,6 +445,32 @@
       </w:r>
       <w:r>
         <w:t>: Kommer</w:t>
+      </w:r>
+    </w:p>
+    <w:p>
+      <w:pPr>
+        <w:pStyle w:val="Overskrift1"/>
+      </w:pPr>
+      <w:r>
+        <w:t>Oppgave 6: Se hvordan et spill er laget i JS</w:t>
+      </w:r>
+    </w:p>
+    <w:p>
+      <w:r>
+        <w:t>Valgfritt, og litt avansert, men dersom du ønsker å se hvordan et mer avansert spill kan være laget i Javascript så kan dette være en fin plass å begynne. Forsøk å les koden og forstå hva som skjer. Spør om du lurer på noe!</w:t>
+      </w:r>
+    </w:p>
+    <w:p>
+      <w:hyperlink r:id="rId9" w:history="1">
+        <w:r>
+          <w:rPr>
+            <w:rStyle w:val="Hyperkobling"/>
+          </w:rPr>
+          <w:t>https://github.com/hausnes/IMC-programmering/tree/main/01-javascript-samling/spill-pong</w:t>
+        </w:r>
+      </w:hyperlink>
+      <w:r>
+        <w:t xml:space="preserve"> </w:t>
       </w:r>
     </w:p>
     <w:p>

</xml_diff>